<commit_message>
Gestion de riesgos con formato 2.0
</commit_message>
<xml_diff>
--- a/Plan de proyecto/Gestión de riesgos con formato.docx
+++ b/Plan de proyecto/Gestión de riesgos con formato.docx
@@ -1249,7 +1249,25 @@
           <w:sz w:val="26"/>
           <w:szCs w:val="26"/>
         </w:rPr>
-        <w:t>Vamos a clasificar la prioridad de los riesgos según el criterio SQAS-SEI [10]. Este modelo establece 4 niveles de prioridad en función de la probabilidad de que tenga lugar el riesgo y del impacto que tiene la ocurrencia del riesgo en el desarrollo del proyecto.</w:t>
+        <w:t>Vamos a clasificar la prioridad de los riesgos</w:t>
+      </w:r>
+      <w:r>
+        <w:rPr>
+          <w:rFonts w:ascii="Times New Roman" w:eastAsiaTheme="minorHAnsi" w:hAnsi="Times New Roman"/>
+          <w:i w:val="0"/>
+          <w:sz w:val="26"/>
+          <w:szCs w:val="26"/>
+        </w:rPr>
+        <w:t xml:space="preserve"> según el criterio SQAS-SEI</w:t>
+      </w:r>
+      <w:r>
+        <w:rPr>
+          <w:rFonts w:ascii="Times New Roman" w:eastAsiaTheme="minorHAnsi" w:hAnsi="Times New Roman"/>
+          <w:i w:val="0"/>
+          <w:sz w:val="26"/>
+          <w:szCs w:val="26"/>
+        </w:rPr>
+        <w:t>. Este modelo establece 4 niveles de prioridad en función de la probabilidad de que tenga lugar el riesgo y del impacto que tiene la ocurrencia del riesgo en el desarrollo del proyecto.</w:t>
       </w:r>
     </w:p>
     <w:p>
@@ -5752,7 +5770,27 @@
                 <w:sz w:val="24"/>
                 <w:szCs w:val="26"/>
               </w:rPr>
-              <w:t>Tener frecuentes reuniones y asegurarnos de recibir feedback por parte del cliente. Además, queremos que el cliente esté al tanto del proyecto en todo momento</w:t>
+              <w:t xml:space="preserve">Tener frecuentes reuniones y asegurarnos de recibir </w:t>
+            </w:r>
+            <w:proofErr w:type="spellStart"/>
+            <w:r>
+              <w:rPr>
+                <w:rFonts w:ascii="Times New Roman" w:hAnsi="Times New Roman" w:cs="Times New Roman"/>
+                <w:color w:val="auto"/>
+                <w:sz w:val="24"/>
+                <w:szCs w:val="26"/>
+              </w:rPr>
+              <w:t>feedback</w:t>
+            </w:r>
+            <w:proofErr w:type="spellEnd"/>
+            <w:r>
+              <w:rPr>
+                <w:rFonts w:ascii="Times New Roman" w:hAnsi="Times New Roman" w:cs="Times New Roman"/>
+                <w:color w:val="auto"/>
+                <w:sz w:val="24"/>
+                <w:szCs w:val="26"/>
+              </w:rPr>
+              <w:t xml:space="preserve"> por parte del cliente. Además, queremos que el cliente esté al tanto del proyecto en todo momento</w:t>
             </w:r>
           </w:p>
         </w:tc>
@@ -6421,7 +6459,7 @@
         <w:tc>
           <w:tcPr>
             <w:cnfStyle w:val="001000000000" w:firstRow="0" w:lastRow="0" w:firstColumn="1" w:lastColumn="0" w:oddVBand="0" w:evenVBand="0" w:oddHBand="0" w:evenHBand="0" w:firstRowFirstColumn="0" w:firstRowLastColumn="0" w:lastRowFirstColumn="0" w:lastRowLastColumn="0"/>
-            <w:tcW w:w="9509" w:type="dxa"/>
+            <w:tcW w:w="9612" w:type="dxa"/>
             <w:gridSpan w:val="2"/>
             <w:shd w:val="clear" w:color="auto" w:fill="7A042E" w:themeFill="accent6" w:themeFillShade="BF"/>
             <w:vAlign w:val="center"/>
@@ -6469,7 +6507,7 @@
         <w:tc>
           <w:tcPr>
             <w:cnfStyle w:val="001000000000" w:firstRow="0" w:lastRow="0" w:firstColumn="1" w:lastColumn="0" w:oddVBand="0" w:evenVBand="0" w:oddHBand="0" w:evenHBand="0" w:firstRowFirstColumn="0" w:firstRowLastColumn="0" w:lastRowFirstColumn="0" w:lastRowLastColumn="0"/>
-            <w:tcW w:w="2194" w:type="dxa"/>
+            <w:tcW w:w="2297" w:type="dxa"/>
             <w:vAlign w:val="center"/>
           </w:tcPr>
           <w:p>
@@ -6533,7 +6571,7 @@
         <w:tc>
           <w:tcPr>
             <w:cnfStyle w:val="001000000000" w:firstRow="0" w:lastRow="0" w:firstColumn="1" w:lastColumn="0" w:oddVBand="0" w:evenVBand="0" w:oddHBand="0" w:evenHBand="0" w:firstRowFirstColumn="0" w:firstRowLastColumn="0" w:lastRowFirstColumn="0" w:lastRowLastColumn="0"/>
-            <w:tcW w:w="2194" w:type="dxa"/>
+            <w:tcW w:w="2297" w:type="dxa"/>
             <w:vAlign w:val="center"/>
           </w:tcPr>
           <w:p>
@@ -6597,7 +6635,7 @@
         <w:tc>
           <w:tcPr>
             <w:cnfStyle w:val="001000000000" w:firstRow="0" w:lastRow="0" w:firstColumn="1" w:lastColumn="0" w:oddVBand="0" w:evenVBand="0" w:oddHBand="0" w:evenHBand="0" w:firstRowFirstColumn="0" w:firstRowLastColumn="0" w:lastRowFirstColumn="0" w:lastRowLastColumn="0"/>
-            <w:tcW w:w="2194" w:type="dxa"/>
+            <w:tcW w:w="2297" w:type="dxa"/>
             <w:vAlign w:val="center"/>
           </w:tcPr>
           <w:p>
@@ -6660,7 +6698,7 @@
         <w:tc>
           <w:tcPr>
             <w:cnfStyle w:val="001000000000" w:firstRow="0" w:lastRow="0" w:firstColumn="1" w:lastColumn="0" w:oddVBand="0" w:evenVBand="0" w:oddHBand="0" w:evenHBand="0" w:firstRowFirstColumn="0" w:firstRowLastColumn="0" w:lastRowFirstColumn="0" w:lastRowLastColumn="0"/>
-            <w:tcW w:w="2194" w:type="dxa"/>
+            <w:tcW w:w="2297" w:type="dxa"/>
             <w:vAlign w:val="center"/>
           </w:tcPr>
           <w:p>
@@ -6718,6 +6756,238 @@
       </w:tr>
     </w:tbl>
     <w:p>
+      <w:pPr>
+        <w:tabs>
+          <w:tab w:val="left" w:pos="1141"/>
+        </w:tabs>
+        <w:rPr>
+          <w:rFonts w:ascii="Times New Roman" w:hAnsi="Times New Roman" w:cs="Times New Roman"/>
+          <w:color w:val="auto"/>
+          <w:sz w:val="24"/>
+          <w:szCs w:val="26"/>
+        </w:rPr>
+      </w:pPr>
+    </w:p>
+    <w:p>
+      <w:pPr>
+        <w:tabs>
+          <w:tab w:val="left" w:pos="1141"/>
+        </w:tabs>
+        <w:rPr>
+          <w:rFonts w:ascii="Times New Roman" w:hAnsi="Times New Roman" w:cs="Times New Roman"/>
+          <w:color w:val="auto"/>
+          <w:sz w:val="24"/>
+          <w:szCs w:val="26"/>
+        </w:rPr>
+      </w:pPr>
+    </w:p>
+    <w:p>
+      <w:pPr>
+        <w:pStyle w:val="Prrafodelista"/>
+        <w:numPr>
+          <w:ilvl w:val="0"/>
+          <w:numId w:val="1"/>
+        </w:numPr>
+        <w:tabs>
+          <w:tab w:val="left" w:pos="1141"/>
+        </w:tabs>
+        <w:rPr>
+          <w:rFonts w:ascii="Times New Roman" w:hAnsi="Times New Roman" w:cs="Times New Roman"/>
+          <w:b/>
+          <w:color w:val="auto"/>
+          <w:sz w:val="36"/>
+          <w:szCs w:val="26"/>
+        </w:rPr>
+      </w:pPr>
+      <w:r>
+        <w:rPr>
+          <w:rFonts w:ascii="Times New Roman" w:hAnsi="Times New Roman" w:cs="Times New Roman"/>
+          <w:b/>
+          <w:color w:val="auto"/>
+          <w:sz w:val="32"/>
+          <w:szCs w:val="26"/>
+        </w:rPr>
+        <w:t>Planificación temporal del control de riesgos:</w:t>
+      </w:r>
+    </w:p>
+    <w:p>
+      <w:pPr>
+        <w:pStyle w:val="Prrafodelista"/>
+        <w:tabs>
+          <w:tab w:val="left" w:pos="1141"/>
+        </w:tabs>
+        <w:ind w:left="360"/>
+        <w:rPr>
+          <w:rFonts w:ascii="Times New Roman" w:hAnsi="Times New Roman" w:cs="Times New Roman"/>
+          <w:b/>
+          <w:color w:val="auto"/>
+          <w:sz w:val="32"/>
+          <w:szCs w:val="26"/>
+        </w:rPr>
+      </w:pPr>
+    </w:p>
+    <w:p>
+      <w:pPr>
+        <w:pStyle w:val="Prrafodelista"/>
+        <w:tabs>
+          <w:tab w:val="left" w:pos="1141"/>
+        </w:tabs>
+        <w:ind w:left="360"/>
+        <w:rPr>
+          <w:rFonts w:ascii="Times New Roman" w:hAnsi="Times New Roman" w:cs="Times New Roman"/>
+          <w:color w:val="auto"/>
+          <w:sz w:val="26"/>
+          <w:szCs w:val="26"/>
+        </w:rPr>
+      </w:pPr>
+      <w:r>
+        <w:rPr>
+          <w:rFonts w:ascii="Times New Roman" w:hAnsi="Times New Roman" w:cs="Times New Roman"/>
+          <w:color w:val="auto"/>
+          <w:sz w:val="26"/>
+          <w:szCs w:val="26"/>
+        </w:rPr>
+        <w:t xml:space="preserve">Haremos frecuentes reuniones con todos los integrantes del equipo donde se pondrán en común todos los problemas encontrados y entre todos buscaremos la solución más óptima. </w:t>
+      </w:r>
+      <w:r>
+        <w:rPr>
+          <w:rFonts w:ascii="Times New Roman" w:hAnsi="Times New Roman" w:cs="Times New Roman"/>
+          <w:color w:val="auto"/>
+          <w:sz w:val="26"/>
+          <w:szCs w:val="26"/>
+        </w:rPr>
+        <w:t>Estas reuniones servirán para acabar con los problemas de la manera más eficiente y rápida posible, de manera que se pierda el menor tiempo y así poder cumplir con las estimaciones y plazos establecidos.</w:t>
+      </w:r>
+    </w:p>
+    <w:p>
+      <w:pPr>
+        <w:pStyle w:val="Prrafodelista"/>
+        <w:tabs>
+          <w:tab w:val="left" w:pos="1141"/>
+        </w:tabs>
+        <w:ind w:left="360"/>
+        <w:rPr>
+          <w:rFonts w:ascii="Times New Roman" w:hAnsi="Times New Roman" w:cs="Times New Roman"/>
+          <w:color w:val="auto"/>
+          <w:sz w:val="26"/>
+          <w:szCs w:val="26"/>
+        </w:rPr>
+      </w:pPr>
+    </w:p>
+    <w:p>
+      <w:pPr>
+        <w:pStyle w:val="Prrafodelista"/>
+        <w:numPr>
+          <w:ilvl w:val="0"/>
+          <w:numId w:val="1"/>
+        </w:numPr>
+        <w:tabs>
+          <w:tab w:val="left" w:pos="1141"/>
+        </w:tabs>
+        <w:rPr>
+          <w:rFonts w:ascii="Times New Roman" w:hAnsi="Times New Roman" w:cs="Times New Roman"/>
+          <w:color w:val="auto"/>
+          <w:sz w:val="26"/>
+          <w:szCs w:val="26"/>
+        </w:rPr>
+      </w:pPr>
+      <w:r>
+        <w:rPr>
+          <w:rFonts w:ascii="Times New Roman" w:hAnsi="Times New Roman" w:cs="Times New Roman"/>
+          <w:b/>
+          <w:color w:val="auto"/>
+          <w:sz w:val="32"/>
+          <w:szCs w:val="26"/>
+        </w:rPr>
+        <w:t>Resumen:</w:t>
+      </w:r>
+    </w:p>
+    <w:p>
+      <w:pPr>
+        <w:pStyle w:val="Prrafodelista"/>
+        <w:tabs>
+          <w:tab w:val="left" w:pos="1141"/>
+        </w:tabs>
+        <w:ind w:left="360"/>
+        <w:rPr>
+          <w:rFonts w:ascii="Times New Roman" w:hAnsi="Times New Roman" w:cs="Times New Roman"/>
+          <w:color w:val="auto"/>
+          <w:sz w:val="24"/>
+          <w:szCs w:val="26"/>
+        </w:rPr>
+      </w:pPr>
+    </w:p>
+    <w:p>
+      <w:pPr>
+        <w:pStyle w:val="Prrafodelista"/>
+        <w:tabs>
+          <w:tab w:val="left" w:pos="1141"/>
+        </w:tabs>
+        <w:ind w:left="360"/>
+        <w:rPr>
+          <w:rFonts w:ascii="Times New Roman" w:hAnsi="Times New Roman" w:cs="Times New Roman"/>
+          <w:color w:val="auto"/>
+          <w:sz w:val="26"/>
+          <w:szCs w:val="26"/>
+        </w:rPr>
+      </w:pPr>
+      <w:r>
+        <w:rPr>
+          <w:rFonts w:ascii="Times New Roman" w:hAnsi="Times New Roman" w:cs="Times New Roman"/>
+          <w:color w:val="auto"/>
+          <w:sz w:val="26"/>
+          <w:szCs w:val="26"/>
+        </w:rPr>
+        <w:t>En este apartado hemos analizado los posibles riesgos del proyecto, describiéndolos y analizándolos según la frecuencia y el impacto, y clasificándolos en órdenes de prioridad. Después hemos analizado más detenidamente cada uno de los riesgos y hemos establecido un plan de actuación con cada uno de ellos, concretando primero cómo preverlos, luego cómo supervisarlos, y, en caso de que ocurran a pesar de haber intentado evitarlos, cómo subsanarlos. Para esto último, hemos establecido lo que llamamos plan de contingencia. Así esperamos poder solucionar todos los problemas que vayan surgiendo, y c</w:t>
+      </w:r>
+      <w:r>
+        <w:rPr>
+          <w:rFonts w:ascii="Times New Roman" w:hAnsi="Times New Roman" w:cs="Times New Roman"/>
+          <w:color w:val="auto"/>
+          <w:sz w:val="26"/>
+          <w:szCs w:val="26"/>
+        </w:rPr>
+        <w:t>ompletar el proyecto con éxito.</w:t>
+      </w:r>
+    </w:p>
+    <w:p>
+      <w:pPr>
+        <w:pStyle w:val="Prrafodelista"/>
+        <w:tabs>
+          <w:tab w:val="left" w:pos="1141"/>
+        </w:tabs>
+        <w:ind w:left="360"/>
+        <w:rPr>
+          <w:rFonts w:ascii="Times New Roman" w:hAnsi="Times New Roman" w:cs="Times New Roman"/>
+          <w:color w:val="auto"/>
+          <w:sz w:val="26"/>
+          <w:szCs w:val="26"/>
+        </w:rPr>
+      </w:pPr>
+    </w:p>
+    <w:p>
+      <w:pPr>
+        <w:pStyle w:val="Prrafodelista"/>
+        <w:tabs>
+          <w:tab w:val="left" w:pos="1141"/>
+        </w:tabs>
+        <w:ind w:left="360"/>
+        <w:rPr>
+          <w:rFonts w:ascii="Times New Roman" w:hAnsi="Times New Roman" w:cs="Times New Roman"/>
+          <w:color w:val="auto"/>
+          <w:sz w:val="26"/>
+          <w:szCs w:val="26"/>
+        </w:rPr>
+      </w:pPr>
+      <w:r>
+        <w:rPr>
+          <w:rFonts w:ascii="Times New Roman" w:hAnsi="Times New Roman" w:cs="Times New Roman"/>
+          <w:color w:val="auto"/>
+          <w:sz w:val="26"/>
+          <w:szCs w:val="26"/>
+        </w:rPr>
+        <w:t>Las reuniones entre integrantes del equipo serán esenciales para abordar estos problemas y solucionarlos de la manera más eficiente posible. Para ello, la comunicación y la relación entre trabajadores debe ser la mejor posible. Así crearemos un ambiente de trabajo donde abordemos los problemas con optimismo y los solucionemos lo más rápido posible.</w:t>
+      </w:r>
       <w:bookmarkStart w:id="0" w:name="_GoBack"/>
       <w:bookmarkEnd w:id="0"/>
     </w:p>
@@ -6990,7 +7260,7 @@
                                     <w:b/>
                                     <w:noProof/>
                                   </w:rPr>
-                                  <w:t>2</w:t>
+                                  <w:t>4</w:t>
                                 </w:r>
                                 <w:r>
                                   <w:rPr>
@@ -7048,7 +7318,7 @@
                               <w:b/>
                               <w:noProof/>
                             </w:rPr>
-                            <w:t>2</w:t>
+                            <w:t>4</w:t>
                           </w:r>
                           <w:r>
                             <w:rPr>
@@ -7245,6 +7515,178 @@
 <file path=word/numbering.xml><?xml version="1.0" encoding="utf-8"?>
 <w:numbering xmlns:wpc="http://schemas.microsoft.com/office/word/2010/wordprocessingCanvas" xmlns:cx="http://schemas.microsoft.com/office/drawing/2014/chartex" xmlns:mc="http://schemas.openxmlformats.org/markup-compatibility/2006" xmlns:o="urn:schemas-microsoft-com:office:office" xmlns:r="http://schemas.openxmlformats.org/officeDocument/2006/relationships" xmlns:m="http://schemas.openxmlformats.org/officeDocument/2006/math" xmlns:v="urn:schemas-microsoft-com:vml" xmlns:wp14="http://schemas.microsoft.com/office/word/2010/wordprocessingDrawing" xmlns:wp="http://schemas.openxmlformats.org/drawingml/2006/wordprocessingDrawing" xmlns:w10="urn:schemas-microsoft-com:office:word" xmlns:w="http://schemas.openxmlformats.org/wordprocessingml/2006/main" xmlns:w14="http://schemas.microsoft.com/office/word/2010/wordml" xmlns:w15="http://schemas.microsoft.com/office/word/2012/wordml" xmlns:w16se="http://schemas.microsoft.com/office/word/2015/wordml/symex" xmlns:wpg="http://schemas.microsoft.com/office/word/2010/wordprocessingGroup" xmlns:wpi="http://schemas.microsoft.com/office/word/2010/wordprocessingInk" xmlns:wne="http://schemas.microsoft.com/office/word/2006/wordml" xmlns:wps="http://schemas.microsoft.com/office/word/2010/wordprocessingShape" mc:Ignorable="w14 w15 w16se wp14">
   <w:abstractNum w:abstractNumId="0" w15:restartNumberingAfterBreak="0">
+    <w:nsid w:val="0A9F31BC"/>
+    <w:multiLevelType w:val="hybridMultilevel"/>
+    <w:tmpl w:val="56C057A2"/>
+    <w:lvl w:ilvl="0" w:tplc="0C0A000F">
+      <w:start w:val="1"/>
+      <w:numFmt w:val="decimal"/>
+      <w:lvlText w:val="%1."/>
+      <w:lvlJc w:val="left"/>
+      <w:pPr>
+        <w:ind w:left="720" w:hanging="360"/>
+      </w:pPr>
+    </w:lvl>
+    <w:lvl w:ilvl="1" w:tplc="0C0A0019" w:tentative="1">
+      <w:start w:val="1"/>
+      <w:numFmt w:val="lowerLetter"/>
+      <w:lvlText w:val="%2."/>
+      <w:lvlJc w:val="left"/>
+      <w:pPr>
+        <w:ind w:left="1440" w:hanging="360"/>
+      </w:pPr>
+    </w:lvl>
+    <w:lvl w:ilvl="2" w:tplc="0C0A001B" w:tentative="1">
+      <w:start w:val="1"/>
+      <w:numFmt w:val="lowerRoman"/>
+      <w:lvlText w:val="%3."/>
+      <w:lvlJc w:val="right"/>
+      <w:pPr>
+        <w:ind w:left="2160" w:hanging="180"/>
+      </w:pPr>
+    </w:lvl>
+    <w:lvl w:ilvl="3" w:tplc="0C0A000F" w:tentative="1">
+      <w:start w:val="1"/>
+      <w:numFmt w:val="decimal"/>
+      <w:lvlText w:val="%4."/>
+      <w:lvlJc w:val="left"/>
+      <w:pPr>
+        <w:ind w:left="2880" w:hanging="360"/>
+      </w:pPr>
+    </w:lvl>
+    <w:lvl w:ilvl="4" w:tplc="0C0A0019" w:tentative="1">
+      <w:start w:val="1"/>
+      <w:numFmt w:val="lowerLetter"/>
+      <w:lvlText w:val="%5."/>
+      <w:lvlJc w:val="left"/>
+      <w:pPr>
+        <w:ind w:left="3600" w:hanging="360"/>
+      </w:pPr>
+    </w:lvl>
+    <w:lvl w:ilvl="5" w:tplc="0C0A001B" w:tentative="1">
+      <w:start w:val="1"/>
+      <w:numFmt w:val="lowerRoman"/>
+      <w:lvlText w:val="%6."/>
+      <w:lvlJc w:val="right"/>
+      <w:pPr>
+        <w:ind w:left="4320" w:hanging="180"/>
+      </w:pPr>
+    </w:lvl>
+    <w:lvl w:ilvl="6" w:tplc="0C0A000F" w:tentative="1">
+      <w:start w:val="1"/>
+      <w:numFmt w:val="decimal"/>
+      <w:lvlText w:val="%7."/>
+      <w:lvlJc w:val="left"/>
+      <w:pPr>
+        <w:ind w:left="5040" w:hanging="360"/>
+      </w:pPr>
+    </w:lvl>
+    <w:lvl w:ilvl="7" w:tplc="0C0A0019" w:tentative="1">
+      <w:start w:val="1"/>
+      <w:numFmt w:val="lowerLetter"/>
+      <w:lvlText w:val="%8."/>
+      <w:lvlJc w:val="left"/>
+      <w:pPr>
+        <w:ind w:left="5760" w:hanging="360"/>
+      </w:pPr>
+    </w:lvl>
+    <w:lvl w:ilvl="8" w:tplc="0C0A001B" w:tentative="1">
+      <w:start w:val="1"/>
+      <w:numFmt w:val="lowerRoman"/>
+      <w:lvlText w:val="%9."/>
+      <w:lvlJc w:val="right"/>
+      <w:pPr>
+        <w:ind w:left="6480" w:hanging="180"/>
+      </w:pPr>
+    </w:lvl>
+  </w:abstractNum>
+  <w:abstractNum w:abstractNumId="1" w15:restartNumberingAfterBreak="0">
+    <w:nsid w:val="160A3BDB"/>
+    <w:multiLevelType w:val="hybridMultilevel"/>
+    <w:tmpl w:val="21B0AE58"/>
+    <w:lvl w:ilvl="0" w:tplc="0C0A000F">
+      <w:start w:val="1"/>
+      <w:numFmt w:val="decimal"/>
+      <w:lvlText w:val="%1."/>
+      <w:lvlJc w:val="left"/>
+      <w:pPr>
+        <w:ind w:left="720" w:hanging="360"/>
+      </w:pPr>
+    </w:lvl>
+    <w:lvl w:ilvl="1" w:tplc="0C0A0019" w:tentative="1">
+      <w:start w:val="1"/>
+      <w:numFmt w:val="lowerLetter"/>
+      <w:lvlText w:val="%2."/>
+      <w:lvlJc w:val="left"/>
+      <w:pPr>
+        <w:ind w:left="1440" w:hanging="360"/>
+      </w:pPr>
+    </w:lvl>
+    <w:lvl w:ilvl="2" w:tplc="0C0A001B" w:tentative="1">
+      <w:start w:val="1"/>
+      <w:numFmt w:val="lowerRoman"/>
+      <w:lvlText w:val="%3."/>
+      <w:lvlJc w:val="right"/>
+      <w:pPr>
+        <w:ind w:left="2160" w:hanging="180"/>
+      </w:pPr>
+    </w:lvl>
+    <w:lvl w:ilvl="3" w:tplc="0C0A000F" w:tentative="1">
+      <w:start w:val="1"/>
+      <w:numFmt w:val="decimal"/>
+      <w:lvlText w:val="%4."/>
+      <w:lvlJc w:val="left"/>
+      <w:pPr>
+        <w:ind w:left="2880" w:hanging="360"/>
+      </w:pPr>
+    </w:lvl>
+    <w:lvl w:ilvl="4" w:tplc="0C0A0019" w:tentative="1">
+      <w:start w:val="1"/>
+      <w:numFmt w:val="lowerLetter"/>
+      <w:lvlText w:val="%5."/>
+      <w:lvlJc w:val="left"/>
+      <w:pPr>
+        <w:ind w:left="3600" w:hanging="360"/>
+      </w:pPr>
+    </w:lvl>
+    <w:lvl w:ilvl="5" w:tplc="0C0A001B" w:tentative="1">
+      <w:start w:val="1"/>
+      <w:numFmt w:val="lowerRoman"/>
+      <w:lvlText w:val="%6."/>
+      <w:lvlJc w:val="right"/>
+      <w:pPr>
+        <w:ind w:left="4320" w:hanging="180"/>
+      </w:pPr>
+    </w:lvl>
+    <w:lvl w:ilvl="6" w:tplc="0C0A000F" w:tentative="1">
+      <w:start w:val="1"/>
+      <w:numFmt w:val="decimal"/>
+      <w:lvlText w:val="%7."/>
+      <w:lvlJc w:val="left"/>
+      <w:pPr>
+        <w:ind w:left="5040" w:hanging="360"/>
+      </w:pPr>
+    </w:lvl>
+    <w:lvl w:ilvl="7" w:tplc="0C0A0019" w:tentative="1">
+      <w:start w:val="1"/>
+      <w:numFmt w:val="lowerLetter"/>
+      <w:lvlText w:val="%8."/>
+      <w:lvlJc w:val="left"/>
+      <w:pPr>
+        <w:ind w:left="5760" w:hanging="360"/>
+      </w:pPr>
+    </w:lvl>
+    <w:lvl w:ilvl="8" w:tplc="0C0A001B" w:tentative="1">
+      <w:start w:val="1"/>
+      <w:numFmt w:val="lowerRoman"/>
+      <w:lvlText w:val="%9."/>
+      <w:lvlJc w:val="right"/>
+      <w:pPr>
+        <w:ind w:left="6480" w:hanging="180"/>
+      </w:pPr>
+    </w:lvl>
+  </w:abstractNum>
+  <w:abstractNum w:abstractNumId="2" w15:restartNumberingAfterBreak="0">
     <w:nsid w:val="38B94AE1"/>
     <w:multiLevelType w:val="hybridMultilevel"/>
     <w:tmpl w:val="CD444C96"/>
@@ -7330,7 +7772,7 @@
       </w:pPr>
     </w:lvl>
   </w:abstractNum>
-  <w:abstractNum w:abstractNumId="1" w15:restartNumberingAfterBreak="0">
+  <w:abstractNum w:abstractNumId="3" w15:restartNumberingAfterBreak="0">
     <w:nsid w:val="65247475"/>
     <w:multiLevelType w:val="multilevel"/>
     <w:tmpl w:val="B548001A"/>
@@ -7423,10 +7865,16 @@
     </w:lvl>
   </w:abstractNum>
   <w:num w:numId="1">
-    <w:abstractNumId w:val="1"/>
+    <w:abstractNumId w:val="3"/>
   </w:num>
   <w:num w:numId="2">
+    <w:abstractNumId w:val="2"/>
+  </w:num>
+  <w:num w:numId="3">
     <w:abstractNumId w:val="0"/>
+  </w:num>
+  <w:num w:numId="4">
+    <w:abstractNumId w:val="1"/>
   </w:num>
 </w:numbering>
 </file>
@@ -8656,7 +9104,7 @@
 </file>
 
 <file path=customXml/itemProps1.xml><?xml version="1.0" encoding="utf-8"?>
-<ds:datastoreItem xmlns:ds="http://schemas.openxmlformats.org/officeDocument/2006/customXml" ds:itemID="{859D15E9-7C9F-4F1F-936C-3C475A9D2D30}">
+<ds:datastoreItem xmlns:ds="http://schemas.openxmlformats.org/officeDocument/2006/customXml" ds:itemID="{FFD404E1-6EF5-4730-9821-79ECB5E87B46}">
   <ds:schemaRefs>
     <ds:schemaRef ds:uri="http://schemas.openxmlformats.org/officeDocument/2006/bibliography"/>
   </ds:schemaRefs>

</xml_diff>

<commit_message>
Gestión de riesgos con formato v.2
</commit_message>
<xml_diff>
--- a/Plan de proyecto/Gestión de riesgos con formato.docx
+++ b/Plan de proyecto/Gestión de riesgos con formato.docx
@@ -206,7 +206,7 @@
     </w:p>
     <w:tbl>
       <w:tblPr>
-        <w:tblStyle w:val="Tabladecuadrcula5oscura-nfasis4"/>
+        <w:tblStyle w:val="Tabladecuadrcula5oscura-nfasis1"/>
         <w:tblpPr w:leftFromText="141" w:rightFromText="141" w:vertAnchor="text" w:tblpXSpec="center" w:tblpY="1"/>
         <w:tblW w:w="10124" w:type="dxa"/>
         <w:tblLook w:val="04A0" w:firstRow="1" w:lastRow="0" w:firstColumn="1" w:lastColumn="0" w:noHBand="0" w:noVBand="1"/>
@@ -224,6 +224,7 @@
           <w:tcPr>
             <w:cnfStyle w:val="001000000000" w:firstRow="0" w:lastRow="0" w:firstColumn="1" w:lastColumn="0" w:oddVBand="0" w:evenVBand="0" w:oddHBand="0" w:evenHBand="0" w:firstRowFirstColumn="0" w:firstRowLastColumn="0" w:lastRowFirstColumn="0" w:lastRowLastColumn="0"/>
             <w:tcW w:w="3031" w:type="dxa"/>
+            <w:vAlign w:val="center"/>
           </w:tcPr>
           <w:p>
             <w:pPr>
@@ -603,6 +604,7 @@
           <w:tcPr>
             <w:cnfStyle w:val="001000000000" w:firstRow="0" w:lastRow="0" w:firstColumn="1" w:lastColumn="0" w:oddVBand="0" w:evenVBand="0" w:oddHBand="0" w:evenHBand="0" w:firstRowFirstColumn="0" w:firstRowLastColumn="0" w:lastRowFirstColumn="0" w:lastRowLastColumn="0"/>
             <w:tcW w:w="3031" w:type="dxa"/>
+            <w:vAlign w:val="center"/>
           </w:tcPr>
           <w:p>
             <w:pPr>
@@ -667,6 +669,7 @@
           <w:tcPr>
             <w:cnfStyle w:val="001000000000" w:firstRow="0" w:lastRow="0" w:firstColumn="1" w:lastColumn="0" w:oddVBand="0" w:evenVBand="0" w:oddHBand="0" w:evenHBand="0" w:firstRowFirstColumn="0" w:firstRowLastColumn="0" w:lastRowFirstColumn="0" w:lastRowLastColumn="0"/>
             <w:tcW w:w="3031" w:type="dxa"/>
+            <w:vAlign w:val="center"/>
           </w:tcPr>
           <w:p>
             <w:pPr>
@@ -729,6 +732,7 @@
           <w:tcPr>
             <w:cnfStyle w:val="001000000000" w:firstRow="0" w:lastRow="0" w:firstColumn="1" w:lastColumn="0" w:oddVBand="0" w:evenVBand="0" w:oddHBand="0" w:evenHBand="0" w:firstRowFirstColumn="0" w:firstRowLastColumn="0" w:lastRowFirstColumn="0" w:lastRowLastColumn="0"/>
             <w:tcW w:w="3031" w:type="dxa"/>
+            <w:vAlign w:val="center"/>
           </w:tcPr>
           <w:p>
             <w:pPr>
@@ -792,6 +796,7 @@
           <w:tcPr>
             <w:cnfStyle w:val="001000000000" w:firstRow="0" w:lastRow="0" w:firstColumn="1" w:lastColumn="0" w:oddVBand="0" w:evenVBand="0" w:oddHBand="0" w:evenHBand="0" w:firstRowFirstColumn="0" w:firstRowLastColumn="0" w:lastRowFirstColumn="0" w:lastRowLastColumn="0"/>
             <w:tcW w:w="3031" w:type="dxa"/>
+            <w:vAlign w:val="center"/>
           </w:tcPr>
           <w:p>
             <w:pPr>
@@ -854,6 +859,7 @@
           <w:tcPr>
             <w:cnfStyle w:val="001000000000" w:firstRow="0" w:lastRow="0" w:firstColumn="1" w:lastColumn="0" w:oddVBand="0" w:evenVBand="0" w:oddHBand="0" w:evenHBand="0" w:firstRowFirstColumn="0" w:firstRowLastColumn="0" w:lastRowFirstColumn="0" w:lastRowLastColumn="0"/>
             <w:tcW w:w="3031" w:type="dxa"/>
+            <w:vAlign w:val="center"/>
           </w:tcPr>
           <w:p>
             <w:pPr>
@@ -917,6 +923,7 @@
           <w:tcPr>
             <w:cnfStyle w:val="001000000000" w:firstRow="0" w:lastRow="0" w:firstColumn="1" w:lastColumn="0" w:oddVBand="0" w:evenVBand="0" w:oddHBand="0" w:evenHBand="0" w:firstRowFirstColumn="0" w:firstRowLastColumn="0" w:lastRowFirstColumn="0" w:lastRowLastColumn="0"/>
             <w:tcW w:w="3031" w:type="dxa"/>
+            <w:vAlign w:val="center"/>
           </w:tcPr>
           <w:p>
             <w:pPr>
@@ -1015,6 +1022,7 @@
           <w:tcPr>
             <w:cnfStyle w:val="001000000000" w:firstRow="0" w:lastRow="0" w:firstColumn="1" w:lastColumn="0" w:oddVBand="0" w:evenVBand="0" w:oddHBand="0" w:evenHBand="0" w:firstRowFirstColumn="0" w:firstRowLastColumn="0" w:lastRowFirstColumn="0" w:lastRowLastColumn="0"/>
             <w:tcW w:w="3031" w:type="dxa"/>
+            <w:vAlign w:val="center"/>
           </w:tcPr>
           <w:p>
             <w:pPr>
@@ -1078,6 +1086,7 @@
           <w:tcPr>
             <w:cnfStyle w:val="001000000000" w:firstRow="0" w:lastRow="0" w:firstColumn="1" w:lastColumn="0" w:oddVBand="0" w:evenVBand="0" w:oddHBand="0" w:evenHBand="0" w:firstRowFirstColumn="0" w:firstRowLastColumn="0" w:lastRowFirstColumn="0" w:lastRowLastColumn="0"/>
             <w:tcW w:w="3031" w:type="dxa"/>
+            <w:vAlign w:val="center"/>
           </w:tcPr>
           <w:p>
             <w:pPr>
@@ -1283,7 +1292,7 @@
     </w:p>
     <w:tbl>
       <w:tblPr>
-        <w:tblStyle w:val="Tabladecuadrcula5oscura-nfasis4"/>
+        <w:tblStyle w:val="Tabladecuadrcula5oscura-nfasis1"/>
         <w:tblpPr w:leftFromText="141" w:rightFromText="141" w:vertAnchor="text" w:tblpXSpec="center" w:tblpY="1"/>
         <w:tblW w:w="0" w:type="auto"/>
         <w:tblLook w:val="04A0" w:firstRow="1" w:lastRow="0" w:firstColumn="1" w:lastColumn="0" w:noHBand="0" w:noVBand="1"/>
@@ -1421,7 +1430,6 @@
           <w:tcPr>
             <w:cnfStyle w:val="001000000000" w:firstRow="0" w:lastRow="0" w:firstColumn="1" w:lastColumn="0" w:oddVBand="0" w:evenVBand="0" w:oddHBand="0" w:evenHBand="0" w:firstRowFirstColumn="0" w:firstRowLastColumn="0" w:lastRowFirstColumn="0" w:lastRowLastColumn="0"/>
             <w:tcW w:w="2263" w:type="dxa"/>
-            <w:vAlign w:val="center"/>
           </w:tcPr>
           <w:p>
             <w:pPr>
@@ -1449,6 +1457,7 @@
         <w:tc>
           <w:tcPr>
             <w:tcW w:w="2194" w:type="dxa"/>
+            <w:vAlign w:val="center"/>
           </w:tcPr>
           <w:p>
             <w:pPr>
@@ -1478,6 +1487,7 @@
         <w:tc>
           <w:tcPr>
             <w:tcW w:w="2368" w:type="dxa"/>
+            <w:vAlign w:val="center"/>
           </w:tcPr>
           <w:p>
             <w:pPr>
@@ -1507,6 +1517,7 @@
         <w:tc>
           <w:tcPr>
             <w:tcW w:w="3101" w:type="dxa"/>
+            <w:vAlign w:val="center"/>
           </w:tcPr>
           <w:p>
             <w:pPr>
@@ -1542,7 +1553,6 @@
           <w:tcPr>
             <w:cnfStyle w:val="001000000000" w:firstRow="0" w:lastRow="0" w:firstColumn="1" w:lastColumn="0" w:oddVBand="0" w:evenVBand="0" w:oddHBand="0" w:evenHBand="0" w:firstRowFirstColumn="0" w:firstRowLastColumn="0" w:lastRowFirstColumn="0" w:lastRowLastColumn="0"/>
             <w:tcW w:w="2263" w:type="dxa"/>
-            <w:vAlign w:val="center"/>
           </w:tcPr>
           <w:p>
             <w:pPr>
@@ -1570,6 +1580,7 @@
         <w:tc>
           <w:tcPr>
             <w:tcW w:w="2194" w:type="dxa"/>
+            <w:vAlign w:val="center"/>
           </w:tcPr>
           <w:p>
             <w:pPr>
@@ -1599,6 +1610,7 @@
         <w:tc>
           <w:tcPr>
             <w:tcW w:w="2368" w:type="dxa"/>
+            <w:vAlign w:val="center"/>
           </w:tcPr>
           <w:p>
             <w:pPr>
@@ -1628,6 +1640,7 @@
         <w:tc>
           <w:tcPr>
             <w:tcW w:w="3101" w:type="dxa"/>
+            <w:vAlign w:val="center"/>
           </w:tcPr>
           <w:p>
             <w:pPr>
@@ -1664,7 +1677,6 @@
           <w:tcPr>
             <w:cnfStyle w:val="001000000000" w:firstRow="0" w:lastRow="0" w:firstColumn="1" w:lastColumn="0" w:oddVBand="0" w:evenVBand="0" w:oddHBand="0" w:evenHBand="0" w:firstRowFirstColumn="0" w:firstRowLastColumn="0" w:lastRowFirstColumn="0" w:lastRowLastColumn="0"/>
             <w:tcW w:w="2263" w:type="dxa"/>
-            <w:vAlign w:val="center"/>
           </w:tcPr>
           <w:p>
             <w:pPr>
@@ -1692,6 +1704,7 @@
         <w:tc>
           <w:tcPr>
             <w:tcW w:w="2194" w:type="dxa"/>
+            <w:vAlign w:val="center"/>
           </w:tcPr>
           <w:p>
             <w:pPr>
@@ -1721,6 +1734,7 @@
         <w:tc>
           <w:tcPr>
             <w:tcW w:w="2368" w:type="dxa"/>
+            <w:vAlign w:val="center"/>
           </w:tcPr>
           <w:p>
             <w:pPr>
@@ -1750,6 +1764,7 @@
         <w:tc>
           <w:tcPr>
             <w:tcW w:w="3101" w:type="dxa"/>
+            <w:vAlign w:val="center"/>
           </w:tcPr>
           <w:p>
             <w:pPr>
@@ -1785,7 +1800,6 @@
           <w:tcPr>
             <w:cnfStyle w:val="001000000000" w:firstRow="0" w:lastRow="0" w:firstColumn="1" w:lastColumn="0" w:oddVBand="0" w:evenVBand="0" w:oddHBand="0" w:evenHBand="0" w:firstRowFirstColumn="0" w:firstRowLastColumn="0" w:lastRowFirstColumn="0" w:lastRowLastColumn="0"/>
             <w:tcW w:w="2263" w:type="dxa"/>
-            <w:vAlign w:val="center"/>
           </w:tcPr>
           <w:p>
             <w:pPr>
@@ -1813,6 +1827,7 @@
         <w:tc>
           <w:tcPr>
             <w:tcW w:w="2194" w:type="dxa"/>
+            <w:vAlign w:val="center"/>
           </w:tcPr>
           <w:p>
             <w:pPr>
@@ -1842,6 +1857,7 @@
         <w:tc>
           <w:tcPr>
             <w:tcW w:w="2368" w:type="dxa"/>
+            <w:vAlign w:val="center"/>
           </w:tcPr>
           <w:p>
             <w:pPr>
@@ -1871,6 +1887,7 @@
         <w:tc>
           <w:tcPr>
             <w:tcW w:w="3101" w:type="dxa"/>
+            <w:vAlign w:val="center"/>
           </w:tcPr>
           <w:p>
             <w:pPr>
@@ -1907,7 +1924,6 @@
           <w:tcPr>
             <w:cnfStyle w:val="001000000000" w:firstRow="0" w:lastRow="0" w:firstColumn="1" w:lastColumn="0" w:oddVBand="0" w:evenVBand="0" w:oddHBand="0" w:evenHBand="0" w:firstRowFirstColumn="0" w:firstRowLastColumn="0" w:lastRowFirstColumn="0" w:lastRowLastColumn="0"/>
             <w:tcW w:w="2263" w:type="dxa"/>
-            <w:vAlign w:val="center"/>
           </w:tcPr>
           <w:p>
             <w:pPr>
@@ -1935,6 +1951,7 @@
         <w:tc>
           <w:tcPr>
             <w:tcW w:w="2194" w:type="dxa"/>
+            <w:vAlign w:val="center"/>
           </w:tcPr>
           <w:p>
             <w:pPr>
@@ -1964,6 +1981,7 @@
         <w:tc>
           <w:tcPr>
             <w:tcW w:w="2368" w:type="dxa"/>
+            <w:vAlign w:val="center"/>
           </w:tcPr>
           <w:p>
             <w:pPr>
@@ -1993,6 +2011,7 @@
         <w:tc>
           <w:tcPr>
             <w:tcW w:w="3101" w:type="dxa"/>
+            <w:vAlign w:val="center"/>
           </w:tcPr>
           <w:p>
             <w:pPr>
@@ -2028,7 +2047,6 @@
           <w:tcPr>
             <w:cnfStyle w:val="001000000000" w:firstRow="0" w:lastRow="0" w:firstColumn="1" w:lastColumn="0" w:oddVBand="0" w:evenVBand="0" w:oddHBand="0" w:evenHBand="0" w:firstRowFirstColumn="0" w:firstRowLastColumn="0" w:lastRowFirstColumn="0" w:lastRowLastColumn="0"/>
             <w:tcW w:w="2263" w:type="dxa"/>
-            <w:vAlign w:val="center"/>
           </w:tcPr>
           <w:p>
             <w:pPr>
@@ -2056,6 +2074,7 @@
         <w:tc>
           <w:tcPr>
             <w:tcW w:w="2194" w:type="dxa"/>
+            <w:vAlign w:val="center"/>
           </w:tcPr>
           <w:p>
             <w:pPr>
@@ -2085,6 +2104,7 @@
         <w:tc>
           <w:tcPr>
             <w:tcW w:w="2368" w:type="dxa"/>
+            <w:vAlign w:val="center"/>
           </w:tcPr>
           <w:p>
             <w:pPr>
@@ -2114,6 +2134,7 @@
         <w:tc>
           <w:tcPr>
             <w:tcW w:w="3101" w:type="dxa"/>
+            <w:vAlign w:val="center"/>
           </w:tcPr>
           <w:p>
             <w:pPr>
@@ -2150,7 +2171,6 @@
           <w:tcPr>
             <w:cnfStyle w:val="001000000000" w:firstRow="0" w:lastRow="0" w:firstColumn="1" w:lastColumn="0" w:oddVBand="0" w:evenVBand="0" w:oddHBand="0" w:evenHBand="0" w:firstRowFirstColumn="0" w:firstRowLastColumn="0" w:lastRowFirstColumn="0" w:lastRowLastColumn="0"/>
             <w:tcW w:w="2263" w:type="dxa"/>
-            <w:vAlign w:val="center"/>
           </w:tcPr>
           <w:p>
             <w:pPr>
@@ -2178,6 +2198,7 @@
         <w:tc>
           <w:tcPr>
             <w:tcW w:w="2194" w:type="dxa"/>
+            <w:vAlign w:val="center"/>
           </w:tcPr>
           <w:p>
             <w:pPr>
@@ -2207,6 +2228,7 @@
         <w:tc>
           <w:tcPr>
             <w:tcW w:w="2368" w:type="dxa"/>
+            <w:vAlign w:val="center"/>
           </w:tcPr>
           <w:p>
             <w:pPr>
@@ -2236,6 +2258,7 @@
         <w:tc>
           <w:tcPr>
             <w:tcW w:w="3101" w:type="dxa"/>
+            <w:vAlign w:val="center"/>
           </w:tcPr>
           <w:p>
             <w:pPr>
@@ -2271,7 +2294,6 @@
           <w:tcPr>
             <w:cnfStyle w:val="001000000000" w:firstRow="0" w:lastRow="0" w:firstColumn="1" w:lastColumn="0" w:oddVBand="0" w:evenVBand="0" w:oddHBand="0" w:evenHBand="0" w:firstRowFirstColumn="0" w:firstRowLastColumn="0" w:lastRowFirstColumn="0" w:lastRowLastColumn="0"/>
             <w:tcW w:w="2263" w:type="dxa"/>
-            <w:vAlign w:val="center"/>
           </w:tcPr>
           <w:p>
             <w:pPr>
@@ -2299,6 +2321,7 @@
         <w:tc>
           <w:tcPr>
             <w:tcW w:w="2194" w:type="dxa"/>
+            <w:vAlign w:val="center"/>
           </w:tcPr>
           <w:p>
             <w:pPr>
@@ -2328,6 +2351,7 @@
         <w:tc>
           <w:tcPr>
             <w:tcW w:w="2368" w:type="dxa"/>
+            <w:vAlign w:val="center"/>
           </w:tcPr>
           <w:p>
             <w:pPr>
@@ -2357,6 +2381,7 @@
         <w:tc>
           <w:tcPr>
             <w:tcW w:w="3101" w:type="dxa"/>
+            <w:vAlign w:val="center"/>
           </w:tcPr>
           <w:p>
             <w:pPr>
@@ -2393,7 +2418,6 @@
           <w:tcPr>
             <w:cnfStyle w:val="001000000000" w:firstRow="0" w:lastRow="0" w:firstColumn="1" w:lastColumn="0" w:oddVBand="0" w:evenVBand="0" w:oddHBand="0" w:evenHBand="0" w:firstRowFirstColumn="0" w:firstRowLastColumn="0" w:lastRowFirstColumn="0" w:lastRowLastColumn="0"/>
             <w:tcW w:w="2263" w:type="dxa"/>
-            <w:vAlign w:val="center"/>
           </w:tcPr>
           <w:p>
             <w:pPr>
@@ -2421,6 +2445,7 @@
         <w:tc>
           <w:tcPr>
             <w:tcW w:w="2194" w:type="dxa"/>
+            <w:vAlign w:val="center"/>
           </w:tcPr>
           <w:p>
             <w:pPr>
@@ -2450,6 +2475,7 @@
         <w:tc>
           <w:tcPr>
             <w:tcW w:w="2368" w:type="dxa"/>
+            <w:vAlign w:val="center"/>
           </w:tcPr>
           <w:p>
             <w:pPr>
@@ -2479,6 +2505,7 @@
         <w:tc>
           <w:tcPr>
             <w:tcW w:w="3101" w:type="dxa"/>
+            <w:vAlign w:val="center"/>
           </w:tcPr>
           <w:p>
             <w:pPr>
@@ -2514,7 +2541,6 @@
           <w:tcPr>
             <w:cnfStyle w:val="001000000000" w:firstRow="0" w:lastRow="0" w:firstColumn="1" w:lastColumn="0" w:oddVBand="0" w:evenVBand="0" w:oddHBand="0" w:evenHBand="0" w:firstRowFirstColumn="0" w:firstRowLastColumn="0" w:lastRowFirstColumn="0" w:lastRowLastColumn="0"/>
             <w:tcW w:w="2263" w:type="dxa"/>
-            <w:vAlign w:val="center"/>
           </w:tcPr>
           <w:p>
             <w:pPr>
@@ -2542,6 +2568,7 @@
         <w:tc>
           <w:tcPr>
             <w:tcW w:w="2194" w:type="dxa"/>
+            <w:vAlign w:val="center"/>
           </w:tcPr>
           <w:p>
             <w:pPr>
@@ -2571,6 +2598,7 @@
         <w:tc>
           <w:tcPr>
             <w:tcW w:w="2368" w:type="dxa"/>
+            <w:vAlign w:val="center"/>
           </w:tcPr>
           <w:p>
             <w:pPr>
@@ -2600,6 +2628,7 @@
         <w:tc>
           <w:tcPr>
             <w:tcW w:w="3101" w:type="dxa"/>
+            <w:vAlign w:val="center"/>
           </w:tcPr>
           <w:p>
             <w:pPr>
@@ -2636,7 +2665,6 @@
           <w:tcPr>
             <w:cnfStyle w:val="001000000000" w:firstRow="0" w:lastRow="0" w:firstColumn="1" w:lastColumn="0" w:oddVBand="0" w:evenVBand="0" w:oddHBand="0" w:evenHBand="0" w:firstRowFirstColumn="0" w:firstRowLastColumn="0" w:lastRowFirstColumn="0" w:lastRowLastColumn="0"/>
             <w:tcW w:w="2263" w:type="dxa"/>
-            <w:vAlign w:val="center"/>
           </w:tcPr>
           <w:p>
             <w:pPr>
@@ -2664,6 +2692,7 @@
         <w:tc>
           <w:tcPr>
             <w:tcW w:w="2194" w:type="dxa"/>
+            <w:vAlign w:val="center"/>
           </w:tcPr>
           <w:p>
             <w:pPr>
@@ -2693,6 +2722,7 @@
         <w:tc>
           <w:tcPr>
             <w:tcW w:w="2368" w:type="dxa"/>
+            <w:vAlign w:val="center"/>
           </w:tcPr>
           <w:p>
             <w:pPr>
@@ -2722,6 +2752,7 @@
         <w:tc>
           <w:tcPr>
             <w:tcW w:w="3101" w:type="dxa"/>
+            <w:vAlign w:val="center"/>
           </w:tcPr>
           <w:p>
             <w:pPr>
@@ -2757,7 +2788,6 @@
           <w:tcPr>
             <w:cnfStyle w:val="001000000000" w:firstRow="0" w:lastRow="0" w:firstColumn="1" w:lastColumn="0" w:oddVBand="0" w:evenVBand="0" w:oddHBand="0" w:evenHBand="0" w:firstRowFirstColumn="0" w:firstRowLastColumn="0" w:lastRowFirstColumn="0" w:lastRowLastColumn="0"/>
             <w:tcW w:w="2263" w:type="dxa"/>
-            <w:vAlign w:val="center"/>
           </w:tcPr>
           <w:p>
             <w:pPr>
@@ -2785,6 +2815,7 @@
         <w:tc>
           <w:tcPr>
             <w:tcW w:w="2194" w:type="dxa"/>
+            <w:vAlign w:val="center"/>
           </w:tcPr>
           <w:p>
             <w:pPr>
@@ -2814,6 +2845,7 @@
         <w:tc>
           <w:tcPr>
             <w:tcW w:w="2368" w:type="dxa"/>
+            <w:vAlign w:val="center"/>
           </w:tcPr>
           <w:p>
             <w:pPr>
@@ -2843,6 +2875,7 @@
         <w:tc>
           <w:tcPr>
             <w:tcW w:w="3101" w:type="dxa"/>
+            <w:vAlign w:val="center"/>
           </w:tcPr>
           <w:p>
             <w:pPr>
@@ -2879,7 +2912,6 @@
           <w:tcPr>
             <w:cnfStyle w:val="001000000000" w:firstRow="0" w:lastRow="0" w:firstColumn="1" w:lastColumn="0" w:oddVBand="0" w:evenVBand="0" w:oddHBand="0" w:evenHBand="0" w:firstRowFirstColumn="0" w:firstRowLastColumn="0" w:lastRowFirstColumn="0" w:lastRowLastColumn="0"/>
             <w:tcW w:w="2263" w:type="dxa"/>
-            <w:vAlign w:val="center"/>
           </w:tcPr>
           <w:p>
             <w:pPr>
@@ -2907,6 +2939,7 @@
         <w:tc>
           <w:tcPr>
             <w:tcW w:w="2194" w:type="dxa"/>
+            <w:vAlign w:val="center"/>
           </w:tcPr>
           <w:p>
             <w:pPr>
@@ -2936,6 +2969,7 @@
         <w:tc>
           <w:tcPr>
             <w:tcW w:w="2368" w:type="dxa"/>
+            <w:vAlign w:val="center"/>
           </w:tcPr>
           <w:p>
             <w:pPr>
@@ -2965,6 +2999,7 @@
         <w:tc>
           <w:tcPr>
             <w:tcW w:w="3101" w:type="dxa"/>
+            <w:vAlign w:val="center"/>
           </w:tcPr>
           <w:p>
             <w:pPr>
@@ -3092,7 +3127,7 @@
     </w:p>
     <w:tbl>
       <w:tblPr>
-        <w:tblStyle w:val="Tabladecuadrcula5oscura-nfasis4"/>
+        <w:tblStyle w:val="Tabladecuadrcula5oscura-nfasis6"/>
         <w:tblW w:w="0" w:type="auto"/>
         <w:tblLook w:val="04A0" w:firstRow="1" w:lastRow="0" w:firstColumn="1" w:lastColumn="0" w:noHBand="0" w:noVBand="1"/>
       </w:tblPr>
@@ -3176,7 +3211,7 @@
         <w:tc>
           <w:tcPr>
             <w:tcW w:w="7359" w:type="dxa"/>
-            <w:shd w:val="clear" w:color="auto" w:fill="B50745" w:themeFill="accent4"/>
+            <w:shd w:val="clear" w:color="auto" w:fill="A4063E" w:themeFill="accent6"/>
             <w:vAlign w:val="center"/>
           </w:tcPr>
           <w:p>
@@ -3239,7 +3274,6 @@
         <w:tc>
           <w:tcPr>
             <w:tcW w:w="7359" w:type="dxa"/>
-            <w:vAlign w:val="center"/>
           </w:tcPr>
           <w:p>
             <w:pPr>
@@ -3303,7 +3337,6 @@
         <w:tc>
           <w:tcPr>
             <w:tcW w:w="7359" w:type="dxa"/>
-            <w:vAlign w:val="center"/>
           </w:tcPr>
           <w:p>
             <w:pPr>
@@ -3366,7 +3399,6 @@
         <w:tc>
           <w:tcPr>
             <w:tcW w:w="7359" w:type="dxa"/>
-            <w:vAlign w:val="center"/>
           </w:tcPr>
           <w:p>
             <w:pPr>
@@ -3432,7 +3464,7 @@
     </w:p>
     <w:tbl>
       <w:tblPr>
-        <w:tblStyle w:val="Tabladecuadrcula5oscura-nfasis4"/>
+        <w:tblStyle w:val="Tabladecuadrcula5oscura-nfasis6"/>
         <w:tblW w:w="0" w:type="auto"/>
         <w:tblLook w:val="04A0" w:firstRow="1" w:lastRow="0" w:firstColumn="1" w:lastColumn="0" w:noHBand="0" w:noVBand="1"/>
       </w:tblPr>
@@ -3525,7 +3557,7 @@
         <w:tc>
           <w:tcPr>
             <w:tcW w:w="7359" w:type="dxa"/>
-            <w:shd w:val="clear" w:color="auto" w:fill="B50745" w:themeFill="accent4"/>
+            <w:shd w:val="clear" w:color="auto" w:fill="A4063E" w:themeFill="accent6"/>
             <w:vAlign w:val="center"/>
           </w:tcPr>
           <w:p>
@@ -3588,7 +3620,6 @@
         <w:tc>
           <w:tcPr>
             <w:tcW w:w="7359" w:type="dxa"/>
-            <w:vAlign w:val="center"/>
           </w:tcPr>
           <w:p>
             <w:pPr>
@@ -3652,7 +3683,6 @@
         <w:tc>
           <w:tcPr>
             <w:tcW w:w="7359" w:type="dxa"/>
-            <w:vAlign w:val="center"/>
           </w:tcPr>
           <w:p>
             <w:pPr>
@@ -3715,7 +3745,6 @@
         <w:tc>
           <w:tcPr>
             <w:tcW w:w="7359" w:type="dxa"/>
-            <w:vAlign w:val="center"/>
           </w:tcPr>
           <w:p>
             <w:pPr>
@@ -3780,7 +3809,7 @@
         <w:tc>
           <w:tcPr>
             <w:tcW w:w="7359" w:type="dxa"/>
-            <w:shd w:val="clear" w:color="auto" w:fill="B50745" w:themeFill="accent4"/>
+            <w:shd w:val="clear" w:color="auto" w:fill="A4063E" w:themeFill="accent6"/>
             <w:vAlign w:val="center"/>
           </w:tcPr>
           <w:p>
@@ -3843,7 +3872,6 @@
         <w:tc>
           <w:tcPr>
             <w:tcW w:w="7359" w:type="dxa"/>
-            <w:vAlign w:val="center"/>
           </w:tcPr>
           <w:p>
             <w:pPr>
@@ -3916,7 +3944,6 @@
         <w:tc>
           <w:tcPr>
             <w:tcW w:w="7359" w:type="dxa"/>
-            <w:vAlign w:val="center"/>
           </w:tcPr>
           <w:p>
             <w:pPr>
@@ -3979,7 +4006,6 @@
         <w:tc>
           <w:tcPr>
             <w:tcW w:w="7359" w:type="dxa"/>
-            <w:vAlign w:val="center"/>
           </w:tcPr>
           <w:p>
             <w:pPr>
@@ -4044,7 +4070,7 @@
         <w:tc>
           <w:tcPr>
             <w:tcW w:w="7359" w:type="dxa"/>
-            <w:shd w:val="clear" w:color="auto" w:fill="B50745" w:themeFill="accent4"/>
+            <w:shd w:val="clear" w:color="auto" w:fill="A4063E" w:themeFill="accent6"/>
             <w:vAlign w:val="center"/>
           </w:tcPr>
           <w:p>
@@ -4107,7 +4133,6 @@
         <w:tc>
           <w:tcPr>
             <w:tcW w:w="7359" w:type="dxa"/>
-            <w:vAlign w:val="center"/>
           </w:tcPr>
           <w:p>
             <w:pPr>
@@ -4171,7 +4196,6 @@
         <w:tc>
           <w:tcPr>
             <w:tcW w:w="7359" w:type="dxa"/>
-            <w:vAlign w:val="center"/>
           </w:tcPr>
           <w:p>
             <w:pPr>
@@ -4234,7 +4258,6 @@
         <w:tc>
           <w:tcPr>
             <w:tcW w:w="7359" w:type="dxa"/>
-            <w:vAlign w:val="center"/>
           </w:tcPr>
           <w:p>
             <w:pPr>
@@ -4298,7 +4321,7 @@
         <w:tc>
           <w:tcPr>
             <w:tcW w:w="7359" w:type="dxa"/>
-            <w:shd w:val="clear" w:color="auto" w:fill="B50745" w:themeFill="accent4"/>
+            <w:shd w:val="clear" w:color="auto" w:fill="A4063E" w:themeFill="accent6"/>
             <w:vAlign w:val="center"/>
           </w:tcPr>
           <w:p>
@@ -4361,7 +4384,6 @@
         <w:tc>
           <w:tcPr>
             <w:tcW w:w="7359" w:type="dxa"/>
-            <w:vAlign w:val="center"/>
           </w:tcPr>
           <w:p>
             <w:pPr>
@@ -4425,7 +4447,6 @@
         <w:tc>
           <w:tcPr>
             <w:tcW w:w="7359" w:type="dxa"/>
-            <w:vAlign w:val="center"/>
           </w:tcPr>
           <w:p>
             <w:pPr>
@@ -4488,7 +4509,6 @@
         <w:tc>
           <w:tcPr>
             <w:tcW w:w="7359" w:type="dxa"/>
-            <w:vAlign w:val="center"/>
           </w:tcPr>
           <w:p>
             <w:pPr>
@@ -4576,7 +4596,7 @@
     <w:p/>
     <w:tbl>
       <w:tblPr>
-        <w:tblStyle w:val="Tabladecuadrcula5oscura-nfasis4"/>
+        <w:tblStyle w:val="Tabladecuadrcula5oscura-nfasis6"/>
         <w:tblW w:w="0" w:type="auto"/>
         <w:tblLook w:val="04A0" w:firstRow="1" w:lastRow="0" w:firstColumn="1" w:lastColumn="0" w:noHBand="0" w:noVBand="1"/>
       </w:tblPr>
@@ -4655,6 +4675,7 @@
                 <w:szCs w:val="26"/>
               </w:rPr>
             </w:pPr>
+            <w:bookmarkStart w:id="0" w:name="_GoBack" w:colFirst="1" w:colLast="1"/>
             <w:r>
               <w:rPr>
                 <w:rFonts w:ascii="Times New Roman" w:hAnsi="Times New Roman" w:cs="Times New Roman"/>
@@ -4669,7 +4690,7 @@
         <w:tc>
           <w:tcPr>
             <w:tcW w:w="7359" w:type="dxa"/>
-            <w:shd w:val="clear" w:color="auto" w:fill="B50745" w:themeFill="accent4"/>
+            <w:shd w:val="clear" w:color="auto" w:fill="A4063E" w:themeFill="accent6"/>
             <w:vAlign w:val="center"/>
           </w:tcPr>
           <w:p>
@@ -4696,6 +4717,7 @@
           </w:p>
         </w:tc>
       </w:tr>
+      <w:bookmarkEnd w:id="0"/>
       <w:tr>
         <w:trPr>
           <w:trHeight w:val="937"/>
@@ -4732,7 +4754,6 @@
         <w:tc>
           <w:tcPr>
             <w:tcW w:w="7359" w:type="dxa"/>
-            <w:vAlign w:val="center"/>
           </w:tcPr>
           <w:p>
             <w:pPr>
@@ -4796,7 +4817,6 @@
         <w:tc>
           <w:tcPr>
             <w:tcW w:w="7359" w:type="dxa"/>
-            <w:vAlign w:val="center"/>
           </w:tcPr>
           <w:p>
             <w:pPr>
@@ -4859,7 +4879,6 @@
         <w:tc>
           <w:tcPr>
             <w:tcW w:w="7359" w:type="dxa"/>
-            <w:vAlign w:val="center"/>
           </w:tcPr>
           <w:p>
             <w:pPr>
@@ -4923,7 +4942,7 @@
         <w:tc>
           <w:tcPr>
             <w:tcW w:w="7359" w:type="dxa"/>
-            <w:shd w:val="clear" w:color="auto" w:fill="B50745" w:themeFill="accent4"/>
+            <w:shd w:val="clear" w:color="auto" w:fill="A4063E" w:themeFill="accent6"/>
             <w:vAlign w:val="center"/>
           </w:tcPr>
           <w:p>
@@ -4986,7 +5005,6 @@
         <w:tc>
           <w:tcPr>
             <w:tcW w:w="7359" w:type="dxa"/>
-            <w:vAlign w:val="center"/>
           </w:tcPr>
           <w:p>
             <w:pPr>
@@ -5050,7 +5068,6 @@
         <w:tc>
           <w:tcPr>
             <w:tcW w:w="7359" w:type="dxa"/>
-            <w:vAlign w:val="center"/>
           </w:tcPr>
           <w:p>
             <w:pPr>
@@ -5113,7 +5130,6 @@
         <w:tc>
           <w:tcPr>
             <w:tcW w:w="7359" w:type="dxa"/>
-            <w:vAlign w:val="center"/>
           </w:tcPr>
           <w:p>
             <w:pPr>
@@ -5178,7 +5194,7 @@
         <w:tc>
           <w:tcPr>
             <w:tcW w:w="7359" w:type="dxa"/>
-            <w:shd w:val="clear" w:color="auto" w:fill="B50745" w:themeFill="accent4"/>
+            <w:shd w:val="clear" w:color="auto" w:fill="A4063E" w:themeFill="accent6"/>
             <w:vAlign w:val="center"/>
           </w:tcPr>
           <w:p>
@@ -5240,7 +5256,6 @@
         <w:tc>
           <w:tcPr>
             <w:tcW w:w="7359" w:type="dxa"/>
-            <w:vAlign w:val="center"/>
           </w:tcPr>
           <w:p>
             <w:pPr>
@@ -5304,7 +5319,6 @@
         <w:tc>
           <w:tcPr>
             <w:tcW w:w="7359" w:type="dxa"/>
-            <w:vAlign w:val="center"/>
           </w:tcPr>
           <w:p>
             <w:pPr>
@@ -5367,7 +5381,6 @@
         <w:tc>
           <w:tcPr>
             <w:tcW w:w="7359" w:type="dxa"/>
-            <w:vAlign w:val="center"/>
           </w:tcPr>
           <w:p>
             <w:pPr>
@@ -5432,8 +5445,7 @@
         <w:tc>
           <w:tcPr>
             <w:tcW w:w="7359" w:type="dxa"/>
-            <w:shd w:val="clear" w:color="auto" w:fill="B50745" w:themeFill="accent4"/>
-            <w:vAlign w:val="center"/>
+            <w:shd w:val="clear" w:color="auto" w:fill="A4063E" w:themeFill="accent6"/>
           </w:tcPr>
           <w:p>
             <w:pPr>
@@ -5495,7 +5507,6 @@
         <w:tc>
           <w:tcPr>
             <w:tcW w:w="7359" w:type="dxa"/>
-            <w:vAlign w:val="center"/>
           </w:tcPr>
           <w:p>
             <w:pPr>
@@ -5559,7 +5570,6 @@
         <w:tc>
           <w:tcPr>
             <w:tcW w:w="7359" w:type="dxa"/>
-            <w:vAlign w:val="center"/>
           </w:tcPr>
           <w:p>
             <w:pPr>
@@ -5622,7 +5632,6 @@
         <w:tc>
           <w:tcPr>
             <w:tcW w:w="7359" w:type="dxa"/>
-            <w:vAlign w:val="center"/>
           </w:tcPr>
           <w:p>
             <w:pPr>
@@ -5686,7 +5695,7 @@
         <w:tc>
           <w:tcPr>
             <w:tcW w:w="7359" w:type="dxa"/>
-            <w:shd w:val="clear" w:color="auto" w:fill="B50745" w:themeFill="accent4"/>
+            <w:shd w:val="clear" w:color="auto" w:fill="A4063E" w:themeFill="accent6"/>
             <w:vAlign w:val="center"/>
           </w:tcPr>
           <w:p>
@@ -5748,7 +5757,6 @@
         <w:tc>
           <w:tcPr>
             <w:tcW w:w="7359" w:type="dxa"/>
-            <w:vAlign w:val="center"/>
           </w:tcPr>
           <w:p>
             <w:pPr>
@@ -5832,7 +5840,6 @@
         <w:tc>
           <w:tcPr>
             <w:tcW w:w="7359" w:type="dxa"/>
-            <w:vAlign w:val="center"/>
           </w:tcPr>
           <w:p>
             <w:pPr>
@@ -5904,7 +5911,6 @@
         <w:tc>
           <w:tcPr>
             <w:tcW w:w="7359" w:type="dxa"/>
-            <w:vAlign w:val="center"/>
           </w:tcPr>
           <w:p>
             <w:pPr>
@@ -5969,7 +5975,7 @@
         <w:tc>
           <w:tcPr>
             <w:tcW w:w="7359" w:type="dxa"/>
-            <w:shd w:val="clear" w:color="auto" w:fill="B50745" w:themeFill="accent4"/>
+            <w:shd w:val="clear" w:color="auto" w:fill="A4063E" w:themeFill="accent6"/>
             <w:vAlign w:val="center"/>
           </w:tcPr>
           <w:p>
@@ -6032,7 +6038,6 @@
         <w:tc>
           <w:tcPr>
             <w:tcW w:w="7359" w:type="dxa"/>
-            <w:vAlign w:val="center"/>
           </w:tcPr>
           <w:p>
             <w:pPr>
@@ -6096,7 +6101,6 @@
         <w:tc>
           <w:tcPr>
             <w:tcW w:w="7359" w:type="dxa"/>
-            <w:vAlign w:val="center"/>
           </w:tcPr>
           <w:p>
             <w:pPr>
@@ -6159,7 +6163,6 @@
         <w:tc>
           <w:tcPr>
             <w:tcW w:w="7359" w:type="dxa"/>
-            <w:vAlign w:val="center"/>
           </w:tcPr>
           <w:p>
             <w:pPr>
@@ -6223,7 +6226,7 @@
         <w:tc>
           <w:tcPr>
             <w:tcW w:w="7359" w:type="dxa"/>
-            <w:shd w:val="clear" w:color="auto" w:fill="B50745" w:themeFill="accent4"/>
+            <w:shd w:val="clear" w:color="auto" w:fill="A4063E" w:themeFill="accent6"/>
             <w:vAlign w:val="center"/>
           </w:tcPr>
           <w:p>
@@ -6285,7 +6288,6 @@
         <w:tc>
           <w:tcPr>
             <w:tcW w:w="7359" w:type="dxa"/>
-            <w:vAlign w:val="center"/>
           </w:tcPr>
           <w:p>
             <w:pPr>
@@ -6349,7 +6351,6 @@
         <w:tc>
           <w:tcPr>
             <w:tcW w:w="7359" w:type="dxa"/>
-            <w:vAlign w:val="center"/>
           </w:tcPr>
           <w:p>
             <w:pPr>
@@ -6412,7 +6413,6 @@
         <w:tc>
           <w:tcPr>
             <w:tcW w:w="7359" w:type="dxa"/>
-            <w:vAlign w:val="center"/>
           </w:tcPr>
           <w:p>
             <w:pPr>
@@ -6443,7 +6443,7 @@
     <w:p/>
     <w:tbl>
       <w:tblPr>
-        <w:tblStyle w:val="Tabladecuadrcula5oscura-nfasis4"/>
+        <w:tblStyle w:val="Tabladecuadrcula5oscura-nfasis6"/>
         <w:tblW w:w="0" w:type="auto"/>
         <w:tblLook w:val="04A0" w:firstRow="1" w:lastRow="0" w:firstColumn="1" w:lastColumn="0" w:noHBand="0" w:noVBand="1"/>
       </w:tblPr>
@@ -6537,7 +6537,7 @@
         <w:tc>
           <w:tcPr>
             <w:tcW w:w="7315" w:type="dxa"/>
-            <w:shd w:val="clear" w:color="auto" w:fill="B50745" w:themeFill="accent4"/>
+            <w:shd w:val="clear" w:color="auto" w:fill="A4063E" w:themeFill="accent6"/>
             <w:vAlign w:val="center"/>
           </w:tcPr>
           <w:p>
@@ -6600,7 +6600,6 @@
         <w:tc>
           <w:tcPr>
             <w:tcW w:w="7315" w:type="dxa"/>
-            <w:vAlign w:val="center"/>
           </w:tcPr>
           <w:p>
             <w:pPr>
@@ -6664,7 +6663,6 @@
         <w:tc>
           <w:tcPr>
             <w:tcW w:w="7315" w:type="dxa"/>
-            <w:vAlign w:val="center"/>
           </w:tcPr>
           <w:p>
             <w:pPr>
@@ -6727,7 +6725,6 @@
         <w:tc>
           <w:tcPr>
             <w:tcW w:w="7315" w:type="dxa"/>
-            <w:vAlign w:val="center"/>
           </w:tcPr>
           <w:p>
             <w:pPr>
@@ -6988,8 +6985,6 @@
         </w:rPr>
         <w:t>Las reuniones entre integrantes del equipo serán esenciales para abordar estos problemas y solucionarlos de la manera más eficiente posible. Para ello, la comunicación y la relación entre trabajadores debe ser la mejor posible. Así crearemos un ambiente de trabajo donde abordemos los problemas con optimismo y los solucionemos lo más rápido posible.</w:t>
       </w:r>
-      <w:bookmarkStart w:id="0" w:name="_GoBack"/>
-      <w:bookmarkEnd w:id="0"/>
     </w:p>
     <w:sectPr>
       <w:headerReference w:type="default" r:id="rId8"/>
@@ -7260,7 +7255,7 @@
                                     <w:b/>
                                     <w:noProof/>
                                   </w:rPr>
-                                  <w:t>4</w:t>
+                                  <w:t>8</w:t>
                                 </w:r>
                                 <w:r>
                                   <w:rPr>
@@ -7318,7 +7313,7 @@
                               <w:b/>
                               <w:noProof/>
                             </w:rPr>
-                            <w:t>4</w:t>
+                            <w:t>8</w:t>
                           </w:r>
                           <w:r>
                             <w:rPr>
@@ -8871,6 +8866,112 @@
       </w:tcPr>
     </w:tblStylePr>
   </w:style>
+  <w:style w:type="table" w:styleId="Tabladecuadrcula5oscura-nfasis1">
+    <w:name w:val="Grid Table 5 Dark Accent 1"/>
+    <w:basedOn w:val="Tablanormal"/>
+    <w:uiPriority w:val="50"/>
+    <w:rsid w:val="002C24AB"/>
+    <w:pPr>
+      <w:spacing w:after="0" w:line="240" w:lineRule="auto"/>
+    </w:pPr>
+    <w:tblPr>
+      <w:tblStyleRowBandSize w:val="1"/>
+      <w:tblStyleColBandSize w:val="1"/>
+      <w:tblBorders>
+        <w:top w:val="single" w:sz="4" w:space="0" w:color="FFFFFF" w:themeColor="background1"/>
+        <w:left w:val="single" w:sz="4" w:space="0" w:color="FFFFFF" w:themeColor="background1"/>
+        <w:bottom w:val="single" w:sz="4" w:space="0" w:color="FFFFFF" w:themeColor="background1"/>
+        <w:right w:val="single" w:sz="4" w:space="0" w:color="FFFFFF" w:themeColor="background1"/>
+        <w:insideH w:val="single" w:sz="4" w:space="0" w:color="FFFFFF" w:themeColor="background1"/>
+        <w:insideV w:val="single" w:sz="4" w:space="0" w:color="FFFFFF" w:themeColor="background1"/>
+      </w:tblBorders>
+    </w:tblPr>
+    <w:tcPr>
+      <w:shd w:val="clear" w:color="auto" w:fill="FCBDD3" w:themeFill="accent1" w:themeFillTint="33"/>
+    </w:tcPr>
+    <w:tblStylePr w:type="firstRow">
+      <w:rPr>
+        <w:b/>
+        <w:bCs/>
+        <w:color w:val="FFFFFF" w:themeColor="background1"/>
+      </w:rPr>
+      <w:tblPr/>
+      <w:tcPr>
+        <w:tcBorders>
+          <w:top w:val="single" w:sz="4" w:space="0" w:color="FFFFFF" w:themeColor="background1"/>
+          <w:left w:val="single" w:sz="4" w:space="0" w:color="FFFFFF" w:themeColor="background1"/>
+          <w:right w:val="single" w:sz="4" w:space="0" w:color="FFFFFF" w:themeColor="background1"/>
+          <w:insideH w:val="nil"/>
+          <w:insideV w:val="nil"/>
+        </w:tcBorders>
+        <w:shd w:val="clear" w:color="auto" w:fill="A4063E" w:themeFill="accent1"/>
+      </w:tcPr>
+    </w:tblStylePr>
+    <w:tblStylePr w:type="lastRow">
+      <w:rPr>
+        <w:b/>
+        <w:bCs/>
+        <w:color w:val="FFFFFF" w:themeColor="background1"/>
+      </w:rPr>
+      <w:tblPr/>
+      <w:tcPr>
+        <w:tcBorders>
+          <w:left w:val="single" w:sz="4" w:space="0" w:color="FFFFFF" w:themeColor="background1"/>
+          <w:bottom w:val="single" w:sz="4" w:space="0" w:color="FFFFFF" w:themeColor="background1"/>
+          <w:right w:val="single" w:sz="4" w:space="0" w:color="FFFFFF" w:themeColor="background1"/>
+          <w:insideH w:val="nil"/>
+          <w:insideV w:val="nil"/>
+        </w:tcBorders>
+        <w:shd w:val="clear" w:color="auto" w:fill="A4063E" w:themeFill="accent1"/>
+      </w:tcPr>
+    </w:tblStylePr>
+    <w:tblStylePr w:type="firstCol">
+      <w:rPr>
+        <w:b/>
+        <w:bCs/>
+        <w:color w:val="FFFFFF" w:themeColor="background1"/>
+      </w:rPr>
+      <w:tblPr/>
+      <w:tcPr>
+        <w:tcBorders>
+          <w:top w:val="single" w:sz="4" w:space="0" w:color="FFFFFF" w:themeColor="background1"/>
+          <w:left w:val="single" w:sz="4" w:space="0" w:color="FFFFFF" w:themeColor="background1"/>
+          <w:bottom w:val="single" w:sz="4" w:space="0" w:color="FFFFFF" w:themeColor="background1"/>
+          <w:insideV w:val="nil"/>
+        </w:tcBorders>
+        <w:shd w:val="clear" w:color="auto" w:fill="A4063E" w:themeFill="accent1"/>
+      </w:tcPr>
+    </w:tblStylePr>
+    <w:tblStylePr w:type="lastCol">
+      <w:rPr>
+        <w:b/>
+        <w:bCs/>
+        <w:color w:val="FFFFFF" w:themeColor="background1"/>
+      </w:rPr>
+      <w:tblPr/>
+      <w:tcPr>
+        <w:tcBorders>
+          <w:top w:val="single" w:sz="4" w:space="0" w:color="FFFFFF" w:themeColor="background1"/>
+          <w:bottom w:val="single" w:sz="4" w:space="0" w:color="FFFFFF" w:themeColor="background1"/>
+          <w:right w:val="single" w:sz="4" w:space="0" w:color="FFFFFF" w:themeColor="background1"/>
+          <w:insideV w:val="nil"/>
+        </w:tcBorders>
+        <w:shd w:val="clear" w:color="auto" w:fill="A4063E" w:themeFill="accent1"/>
+      </w:tcPr>
+    </w:tblStylePr>
+    <w:tblStylePr w:type="band1Vert">
+      <w:tblPr/>
+      <w:tcPr>
+        <w:shd w:val="clear" w:color="auto" w:fill="FA7BA8" w:themeFill="accent1" w:themeFillTint="66"/>
+      </w:tcPr>
+    </w:tblStylePr>
+    <w:tblStylePr w:type="band1Horz">
+      <w:tblPr/>
+      <w:tcPr>
+        <w:shd w:val="clear" w:color="auto" w:fill="FA7BA8" w:themeFill="accent1" w:themeFillTint="66"/>
+      </w:tcPr>
+    </w:tblStylePr>
+  </w:style>
 </w:styles>
 </file>
 
@@ -9104,7 +9205,7 @@
 </file>
 
 <file path=customXml/itemProps1.xml><?xml version="1.0" encoding="utf-8"?>
-<ds:datastoreItem xmlns:ds="http://schemas.openxmlformats.org/officeDocument/2006/customXml" ds:itemID="{FFD404E1-6EF5-4730-9821-79ECB5E87B46}">
+<ds:datastoreItem xmlns:ds="http://schemas.openxmlformats.org/officeDocument/2006/customXml" ds:itemID="{89ACF42D-C202-4537-9257-1EFC4F113853}">
   <ds:schemaRefs>
     <ds:schemaRef ds:uri="http://schemas.openxmlformats.org/officeDocument/2006/bibliography"/>
   </ds:schemaRefs>

</xml_diff>

<commit_message>
gestion de riesgos con formato v2
</commit_message>
<xml_diff>
--- a/Plan de proyecto/Gestión de riesgos con formato.docx
+++ b/Plan de proyecto/Gestión de riesgos con formato.docx
@@ -1174,6 +1174,8 @@
         </w:rPr>
         <w:t xml:space="preserve">                            </w:t>
       </w:r>
+      <w:bookmarkStart w:id="0" w:name="_GoBack"/>
+      <w:bookmarkEnd w:id="0"/>
     </w:p>
     <w:p>
       <w:pPr>
@@ -4675,7 +4677,6 @@
                 <w:szCs w:val="26"/>
               </w:rPr>
             </w:pPr>
-            <w:bookmarkStart w:id="0" w:name="_GoBack" w:colFirst="1" w:colLast="1"/>
             <w:r>
               <w:rPr>
                 <w:rFonts w:ascii="Times New Roman" w:hAnsi="Times New Roman" w:cs="Times New Roman"/>
@@ -4717,7 +4718,6 @@
           </w:p>
         </w:tc>
       </w:tr>
-      <w:bookmarkEnd w:id="0"/>
       <w:tr>
         <w:trPr>
           <w:trHeight w:val="937"/>
@@ -7186,7 +7186,84 @@
             <mc:AlternateContent>
               <mc:Choice Requires="wps">
                 <w:drawing>
-                  <wp:inline distT="0" distB="0" distL="0" distR="0" wp14:anchorId="2F9B279C" wp14:editId="6E4B52ED">
+                  <wp:anchor distT="0" distB="0" distL="114300" distR="114300" simplePos="0" relativeHeight="251661312" behindDoc="0" locked="0" layoutInCell="1" allowOverlap="1" wp14:anchorId="4AB91A28" wp14:editId="3A2D5AC8">
+                    <wp:simplePos x="0" y="0"/>
+                    <wp:positionH relativeFrom="page">
+                      <wp:posOffset>7406027</wp:posOffset>
+                    </wp:positionH>
+                    <wp:positionV relativeFrom="paragraph">
+                      <wp:posOffset>7423</wp:posOffset>
+                    </wp:positionV>
+                    <wp:extent cx="324000" cy="10017125"/>
+                    <wp:effectExtent l="0" t="0" r="19050" b="22225"/>
+                    <wp:wrapNone/>
+                    <wp:docPr id="2" name="Rectángulo 2"/>
+                    <wp:cNvGraphicFramePr/>
+                    <a:graphic xmlns:a="http://schemas.openxmlformats.org/drawingml/2006/main">
+                      <a:graphicData uri="http://schemas.microsoft.com/office/word/2010/wordprocessingShape">
+                        <wps:wsp>
+                          <wps:cNvSpPr/>
+                          <wps:spPr>
+                            <a:xfrm>
+                              <a:off x="0" y="0"/>
+                              <a:ext cx="324000" cy="10017125"/>
+                            </a:xfrm>
+                            <a:prstGeom prst="rect">
+                              <a:avLst/>
+                            </a:prstGeom>
+                          </wps:spPr>
+                          <wps:style>
+                            <a:lnRef idx="2">
+                              <a:schemeClr val="accent1">
+                                <a:shade val="50000"/>
+                              </a:schemeClr>
+                            </a:lnRef>
+                            <a:fillRef idx="1">
+                              <a:schemeClr val="accent1"/>
+                            </a:fillRef>
+                            <a:effectRef idx="0">
+                              <a:schemeClr val="accent1"/>
+                            </a:effectRef>
+                            <a:fontRef idx="minor">
+                              <a:schemeClr val="lt1"/>
+                            </a:fontRef>
+                          </wps:style>
+                          <wps:bodyPr rot="0" spcFirstLastPara="0" vertOverflow="overflow" horzOverflow="overflow" vert="horz" wrap="square" lIns="91440" tIns="45720" rIns="91440" bIns="45720" numCol="1" spcCol="0" rtlCol="0" fromWordArt="0" anchor="ctr" anchorCtr="0" forceAA="0" compatLnSpc="1">
+                            <a:prstTxWarp prst="textNoShape">
+                              <a:avLst/>
+                            </a:prstTxWarp>
+                            <a:noAutofit/>
+                          </wps:bodyPr>
+                        </wps:wsp>
+                      </a:graphicData>
+                    </a:graphic>
+                    <wp14:sizeRelH relativeFrom="margin">
+                      <wp14:pctWidth>0</wp14:pctWidth>
+                    </wp14:sizeRelH>
+                    <wp14:sizeRelV relativeFrom="margin">
+                      <wp14:pctHeight>0</wp14:pctHeight>
+                    </wp14:sizeRelV>
+                  </wp:anchor>
+                </w:drawing>
+              </mc:Choice>
+              <mc:Fallback>
+                <w:pict>
+                  <v:rect w14:anchorId="52545371" id="Rectángulo 2" o:spid="_x0000_s1026" style="position:absolute;margin-left:583.15pt;margin-top:.6pt;width:25.5pt;height:788.75pt;z-index:251661312;visibility:visible;mso-wrap-style:square;mso-width-percent:0;mso-height-percent:0;mso-wrap-distance-left:9pt;mso-wrap-distance-top:0;mso-wrap-distance-right:9pt;mso-wrap-distance-bottom:0;mso-position-horizontal:absolute;mso-position-horizontal-relative:page;mso-position-vertical:absolute;mso-position-vertical-relative:text;mso-width-percent:0;mso-height-percent:0;mso-width-relative:margin;mso-height-relative:margin;v-text-anchor:middle" o:gfxdata="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" fillcolor="#a4063e [3204]" strokecolor="#51031e [1604]" strokeweight="2pt">
+                    <w10:wrap anchorx="page"/>
+                  </v:rect>
+                </w:pict>
+              </mc:Fallback>
+            </mc:AlternateContent>
+          </w:r>
+          <w:r>
+            <w:rPr>
+              <w:noProof/>
+              <w:lang w:eastAsia="es-ES"/>
+            </w:rPr>
+            <mc:AlternateContent>
+              <mc:Choice Requires="wps">
+                <w:drawing>
+                  <wp:inline distT="0" distB="0" distL="0" distR="0" wp14:anchorId="6505D1C4" wp14:editId="2B4D2CB6">
                     <wp:extent cx="1352282" cy="592428"/>
                     <wp:effectExtent l="0" t="0" r="635" b="0"/>
                     <wp:docPr id="11" name="Rectangle 11"/>
@@ -7280,7 +7357,7 @@
               </mc:Choice>
               <mc:Fallback>
                 <w:pict>
-                  <v:rect w14:anchorId="2F9B279C" id="Rectangle 11" o:spid="_x0000_s1026" style="width:106.5pt;height:46.65pt;visibility:visible;mso-wrap-style:square;mso-left-percent:-10001;mso-top-percent:-10001;mso-position-horizontal:absolute;mso-position-horizontal-relative:char;mso-position-vertical:absolute;mso-position-vertical-relative:line;mso-left-percent:-10001;mso-top-percent:-10001;v-text-anchor:middle" o:gfxdata="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" fillcolor="#a4063e [3204]" stroked="f" strokeweight="2pt">
+                  <v:rect w14:anchorId="6505D1C4" id="Rectangle 11" o:spid="_x0000_s1026" style="width:106.5pt;height:46.65pt;visibility:visible;mso-wrap-style:square;mso-left-percent:-10001;mso-top-percent:-10001;mso-position-horizontal:absolute;mso-position-horizontal-relative:char;mso-position-vertical:absolute;mso-position-vertical-relative:line;mso-left-percent:-10001;mso-top-percent:-10001;v-text-anchor:middle" o:gfxdata="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" fillcolor="#a4063e [3204]" stroked="f" strokeweight="2pt">
                     <v:textbox>
                       <w:txbxContent>
                         <w:p>
@@ -7343,6 +7420,83 @@
     <w:pPr>
       <w:pStyle w:val="Encabezado"/>
     </w:pPr>
+    <w:r>
+      <w:rPr>
+        <w:noProof/>
+        <w:lang w:eastAsia="es-ES"/>
+      </w:rPr>
+      <mc:AlternateContent>
+        <mc:Choice Requires="wps">
+          <w:drawing>
+            <wp:anchor distT="0" distB="0" distL="114300" distR="114300" simplePos="0" relativeHeight="251659264" behindDoc="0" locked="0" layoutInCell="1" allowOverlap="1">
+              <wp:simplePos x="0" y="0"/>
+              <wp:positionH relativeFrom="page">
+                <wp:align>right</wp:align>
+              </wp:positionH>
+              <wp:positionV relativeFrom="paragraph">
+                <wp:posOffset>12700</wp:posOffset>
+              </wp:positionV>
+              <wp:extent cx="324000" cy="10017125"/>
+              <wp:effectExtent l="0" t="0" r="19050" b="22225"/>
+              <wp:wrapNone/>
+              <wp:docPr id="1" name="Rectángulo 1"/>
+              <wp:cNvGraphicFramePr/>
+              <a:graphic xmlns:a="http://schemas.openxmlformats.org/drawingml/2006/main">
+                <a:graphicData uri="http://schemas.microsoft.com/office/word/2010/wordprocessingShape">
+                  <wps:wsp>
+                    <wps:cNvSpPr/>
+                    <wps:spPr>
+                      <a:xfrm>
+                        <a:off x="0" y="0"/>
+                        <a:ext cx="324000" cy="10017125"/>
+                      </a:xfrm>
+                      <a:prstGeom prst="rect">
+                        <a:avLst/>
+                      </a:prstGeom>
+                    </wps:spPr>
+                    <wps:style>
+                      <a:lnRef idx="2">
+                        <a:schemeClr val="accent1">
+                          <a:shade val="50000"/>
+                        </a:schemeClr>
+                      </a:lnRef>
+                      <a:fillRef idx="1">
+                        <a:schemeClr val="accent1"/>
+                      </a:fillRef>
+                      <a:effectRef idx="0">
+                        <a:schemeClr val="accent1"/>
+                      </a:effectRef>
+                      <a:fontRef idx="minor">
+                        <a:schemeClr val="lt1"/>
+                      </a:fontRef>
+                    </wps:style>
+                    <wps:bodyPr rot="0" spcFirstLastPara="0" vertOverflow="overflow" horzOverflow="overflow" vert="horz" wrap="square" lIns="91440" tIns="45720" rIns="91440" bIns="45720" numCol="1" spcCol="0" rtlCol="0" fromWordArt="0" anchor="ctr" anchorCtr="0" forceAA="0" compatLnSpc="1">
+                      <a:prstTxWarp prst="textNoShape">
+                        <a:avLst/>
+                      </a:prstTxWarp>
+                      <a:noAutofit/>
+                    </wps:bodyPr>
+                  </wps:wsp>
+                </a:graphicData>
+              </a:graphic>
+              <wp14:sizeRelH relativeFrom="margin">
+                <wp14:pctWidth>0</wp14:pctWidth>
+              </wp14:sizeRelH>
+              <wp14:sizeRelV relativeFrom="margin">
+                <wp14:pctHeight>0</wp14:pctHeight>
+              </wp14:sizeRelV>
+            </wp:anchor>
+          </w:drawing>
+        </mc:Choice>
+        <mc:Fallback>
+          <w:pict>
+            <v:rect w14:anchorId="392495D3" id="Rectángulo 1" o:spid="_x0000_s1026" style="position:absolute;margin-left:-25.7pt;margin-top:1pt;width:25.5pt;height:788.75pt;z-index:251659264;visibility:visible;mso-wrap-style:square;mso-width-percent:0;mso-height-percent:0;mso-wrap-distance-left:9pt;mso-wrap-distance-top:0;mso-wrap-distance-right:9pt;mso-wrap-distance-bottom:0;mso-position-horizontal:right;mso-position-horizontal-relative:page;mso-position-vertical:absolute;mso-position-vertical-relative:text;mso-width-percent:0;mso-height-percent:0;mso-width-relative:margin;mso-height-relative:margin;v-text-anchor:middle" o:gfxdata="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" fillcolor="#a4063e [3204]" strokecolor="#51031e [1604]" strokeweight="2pt">
+              <w10:wrap anchorx="page"/>
+            </v:rect>
+          </w:pict>
+        </mc:Fallback>
+      </mc:AlternateContent>
+    </w:r>
     <w:r>
       <w:rPr>
         <w:noProof/>
@@ -9205,7 +9359,7 @@
 </file>
 
 <file path=customXml/itemProps1.xml><?xml version="1.0" encoding="utf-8"?>
-<ds:datastoreItem xmlns:ds="http://schemas.openxmlformats.org/officeDocument/2006/customXml" ds:itemID="{89ACF42D-C202-4537-9257-1EFC4F113853}">
+<ds:datastoreItem xmlns:ds="http://schemas.openxmlformats.org/officeDocument/2006/customXml" ds:itemID="{77EB17BF-AA0B-4C92-BB46-37F8ACC86953}">
   <ds:schemaRefs>
     <ds:schemaRef ds:uri="http://schemas.openxmlformats.org/officeDocument/2006/bibliography"/>
   </ds:schemaRefs>

</xml_diff>